<commit_message>
update resume and paper
</commit_message>
<xml_diff>
--- a/docs/resume/Fangping Lan-Industrial.docx
+++ b/docs/resume/Fangping Lan-Industrial.docx
@@ -1,6 +1,6 @@
 
 <file path=word/document.xml><?xml version="1.0" encoding="utf-8"?>
-<w:document xmlns:wpc="http://schemas.microsoft.com/office/word/2010/wordprocessingCanvas" xmlns:cx="http://schemas.microsoft.com/office/drawing/2014/chartex" xmlns:cx1="http://schemas.microsoft.com/office/drawing/2015/9/8/chartex" xmlns:cx2="http://schemas.microsoft.com/office/drawing/2015/10/21/chartex" xmlns:cx3="http://schemas.microsoft.com/office/drawing/2016/5/9/chartex" xmlns:cx4="http://schemas.microsoft.com/office/drawing/2016/5/10/chartex" xmlns:cx5="http://schemas.microsoft.com/office/drawing/2016/5/11/chartex" xmlns:cx6="http://schemas.microsoft.com/office/drawing/2016/5/12/chartex" xmlns:cx7="http://schemas.microsoft.com/office/drawing/2016/5/13/chartex" xmlns:cx8="http://schemas.microsoft.com/office/drawing/2016/5/14/chartex" xmlns:mc="http://schemas.openxmlformats.org/markup-compatibility/2006" xmlns:aink="http://schemas.microsoft.com/office/drawing/2016/ink" xmlns:am3d="http://schemas.microsoft.com/office/drawing/2017/model3d" xmlns:o="urn:schemas-microsoft-com:office:office" xmlns:oel="http://schemas.microsoft.com/office/2019/extlst" xmlns:r="http://schemas.openxmlformats.org/officeDocument/2006/relationships" xmlns:m="http://schemas.openxmlformats.org/officeDocument/2006/math" xmlns:v="urn:schemas-microsoft-com:vml" xmlns:wp14="http://schemas.microsoft.com/office/word/2010/wordprocessingDrawing" xmlns:wp="http://schemas.openxmlformats.org/drawingml/2006/wordprocessingDrawing" xmlns:w10="urn:schemas-microsoft-com:office:word" xmlns:w="http://schemas.openxmlformats.org/wordprocessingml/2006/main" xmlns:w14="http://schemas.microsoft.com/office/word/2010/wordml" xmlns:w15="http://schemas.microsoft.com/office/word/2012/wordml" xmlns:w16cex="http://schemas.microsoft.com/office/word/2018/wordml/cex" xmlns:w16cid="http://schemas.microsoft.com/office/word/2016/wordml/cid" xmlns:w16="http://schemas.microsoft.com/office/word/2018/wordml" xmlns:w16du="http://schemas.microsoft.com/office/word/2023/wordml/word16du" xmlns:w16sdtdh="http://schemas.microsoft.com/office/word/2020/wordml/sdtdatahash" xmlns:w16se="http://schemas.microsoft.com/office/word/2015/wordml/symex" xmlns:wpg="http://schemas.microsoft.com/office/word/2010/wordprocessingGroup" xmlns:wpi="http://schemas.microsoft.com/office/word/2010/wordprocessingInk" xmlns:wne="http://schemas.microsoft.com/office/word/2006/wordml" xmlns:wps="http://schemas.microsoft.com/office/word/2010/wordprocessingShape" mc:Ignorable="w14 w15 w16se w16cid w16 w16cex w16sdtdh w16du wp14">
+<w:document xmlns:wpc="http://schemas.microsoft.com/office/word/2010/wordprocessingCanvas" xmlns:cx="http://schemas.microsoft.com/office/drawing/2014/chartex" xmlns:cx1="http://schemas.microsoft.com/office/drawing/2015/9/8/chartex" xmlns:cx2="http://schemas.microsoft.com/office/drawing/2015/10/21/chartex" xmlns:cx3="http://schemas.microsoft.com/office/drawing/2016/5/9/chartex" xmlns:cx4="http://schemas.microsoft.com/office/drawing/2016/5/10/chartex" xmlns:cx5="http://schemas.microsoft.com/office/drawing/2016/5/11/chartex" xmlns:cx6="http://schemas.microsoft.com/office/drawing/2016/5/12/chartex" xmlns:cx7="http://schemas.microsoft.com/office/drawing/2016/5/13/chartex" xmlns:cx8="http://schemas.microsoft.com/office/drawing/2016/5/14/chartex" xmlns:mc="http://schemas.openxmlformats.org/markup-compatibility/2006" xmlns:aink="http://schemas.microsoft.com/office/drawing/2016/ink" xmlns:am3d="http://schemas.microsoft.com/office/drawing/2017/model3d" xmlns:o="urn:schemas-microsoft-com:office:office" xmlns:oel="http://schemas.microsoft.com/office/2019/extlst" xmlns:r="http://schemas.openxmlformats.org/officeDocument/2006/relationships" xmlns:m="http://schemas.openxmlformats.org/officeDocument/2006/math" xmlns:v="urn:schemas-microsoft-com:vml" xmlns:wp14="http://schemas.microsoft.com/office/word/2010/wordprocessingDrawing" xmlns:wp="http://schemas.openxmlformats.org/drawingml/2006/wordprocessingDrawing" xmlns:w10="urn:schemas-microsoft-com:office:word" xmlns:w="http://schemas.openxmlformats.org/wordprocessingml/2006/main" xmlns:w14="http://schemas.microsoft.com/office/word/2010/wordml" xmlns:w15="http://schemas.microsoft.com/office/word/2012/wordml" xmlns:w16cex="http://schemas.microsoft.com/office/word/2018/wordml/cex" xmlns:w16cid="http://schemas.microsoft.com/office/word/2016/wordml/cid" xmlns:w16="http://schemas.microsoft.com/office/word/2018/wordml" xmlns:w16du="http://schemas.microsoft.com/office/word/2023/wordml/word16du" xmlns:w16sdtdh="http://schemas.microsoft.com/office/word/2020/wordml/sdtdatahash" xmlns:w16sdtfl="http://schemas.microsoft.com/office/word/2024/wordml/sdtformatlock" xmlns:w16se="http://schemas.microsoft.com/office/word/2015/wordml/symex" xmlns:wpg="http://schemas.microsoft.com/office/word/2010/wordprocessingGroup" xmlns:wpi="http://schemas.microsoft.com/office/word/2010/wordprocessingInk" xmlns:wne="http://schemas.microsoft.com/office/word/2006/wordml" xmlns:wps="http://schemas.microsoft.com/office/word/2010/wordprocessingShape" mc:Ignorable="w14 w15 w16se w16cid w16 w16cex w16sdtdh w16sdtfl w16du wp14">
   <w:body>
     <w:p>
       <w:pPr>
@@ -68,10 +68,7 @@
         <w:t xml:space="preserve"> </w:t>
       </w:r>
       <w:r>
-        <w:t>PhD of Computer Science &amp; Information</w:t>
-      </w:r>
-      <w:r>
-        <w:t xml:space="preserve">            </w:t>
+        <w:t xml:space="preserve">PhD of Computer Science &amp; Information            </w:t>
       </w:r>
       <w:r>
         <w:rPr>
@@ -193,7 +190,7 @@
           <w:sz w:val="22"/>
           <w:szCs w:val="22"/>
         </w:rPr>
-        <w:t>7</w:t>
+        <w:t>6</w:t>
       </w:r>
     </w:p>
     <w:p>
@@ -230,16 +227,7 @@
           <w:sz w:val="22"/>
           <w:szCs w:val="22"/>
         </w:rPr>
-        <w:t>Degree</w:t>
-      </w:r>
-      <w:r>
-        <w:rPr>
-          <w:b/>
-          <w:bCs/>
-          <w:sz w:val="22"/>
-          <w:szCs w:val="22"/>
-        </w:rPr>
-        <w:t>:</w:t>
+        <w:t>Degree:</w:t>
       </w:r>
       <w:r>
         <w:rPr>
@@ -249,10 +237,7 @@
         <w:t xml:space="preserve"> </w:t>
       </w:r>
       <w:r>
-        <w:t>Master of Software Engineering</w:t>
-      </w:r>
-      <w:r>
-        <w:t xml:space="preserve">                           </w:t>
+        <w:t xml:space="preserve">Master of Software Engineering                           </w:t>
       </w:r>
       <w:r>
         <w:t xml:space="preserve">  </w:t>
@@ -329,161 +314,6 @@
           <w:szCs w:val="22"/>
         </w:rPr>
         <w:t xml:space="preserve"> December 2020</w:t>
-      </w:r>
-    </w:p>
-    <w:p>
-      <w:pPr>
-        <w:pStyle w:val="ListParagraph"/>
-        <w:numPr>
-          <w:ilvl w:val="0"/>
-          <w:numId w:val="2"/>
-        </w:numPr>
-        <w:ind w:left="-180" w:right="-720"/>
-        <w:rPr>
-          <w:b/>
-          <w:bCs/>
-        </w:rPr>
-      </w:pPr>
-      <w:r>
-        <w:rPr>
-          <w:b/>
-          <w:bCs/>
-          <w:sz w:val="22"/>
-          <w:szCs w:val="22"/>
-        </w:rPr>
-        <w:t xml:space="preserve">Changshu Institute of Technology                                </w:t>
-      </w:r>
-    </w:p>
-    <w:p>
-      <w:pPr>
-        <w:ind w:left="-540" w:right="-720"/>
-        <w:rPr>
-          <w:sz w:val="22"/>
-          <w:szCs w:val="22"/>
-        </w:rPr>
-      </w:pPr>
-      <w:r>
-        <w:rPr>
-          <w:b/>
-          <w:bCs/>
-          <w:sz w:val="22"/>
-          <w:szCs w:val="22"/>
-        </w:rPr>
-        <w:t>Degree</w:t>
-      </w:r>
-      <w:r>
-        <w:rPr>
-          <w:b/>
-          <w:bCs/>
-          <w:sz w:val="22"/>
-          <w:szCs w:val="22"/>
-        </w:rPr>
-        <w:t>:</w:t>
-      </w:r>
-      <w:r>
-        <w:rPr>
-          <w:sz w:val="22"/>
-          <w:szCs w:val="22"/>
-        </w:rPr>
-        <w:t xml:space="preserve"> </w:t>
-      </w:r>
-      <w:r>
-        <w:t xml:space="preserve">Bachelor of Computer Science and Technology  </w:t>
-      </w:r>
-      <w:r>
-        <w:t xml:space="preserve"> </w:t>
-      </w:r>
-      <w:r>
-        <w:rPr>
-          <w:b/>
-          <w:bCs/>
-          <w:sz w:val="22"/>
-          <w:szCs w:val="22"/>
-        </w:rPr>
-        <w:t>GPA:</w:t>
-      </w:r>
-      <w:r>
-        <w:rPr>
-          <w:sz w:val="22"/>
-          <w:szCs w:val="22"/>
-        </w:rPr>
-        <w:t>3.79</w:t>
-      </w:r>
-    </w:p>
-    <w:p>
-      <w:pPr>
-        <w:ind w:left="-540" w:right="-720"/>
-        <w:rPr>
-          <w:sz w:val="22"/>
-          <w:szCs w:val="22"/>
-        </w:rPr>
-      </w:pPr>
-      <w:r>
-        <w:rPr>
-          <w:b/>
-          <w:bCs/>
-          <w:sz w:val="22"/>
-          <w:szCs w:val="22"/>
-        </w:rPr>
-        <w:t>Major:</w:t>
-      </w:r>
-      <w:r>
-        <w:rPr>
-          <w:sz w:val="22"/>
-          <w:szCs w:val="22"/>
-        </w:rPr>
-        <w:t xml:space="preserve"> Computer Science and Technology </w:t>
-      </w:r>
-      <w:r>
-        <w:rPr>
-          <w:sz w:val="22"/>
-          <w:szCs w:val="22"/>
-        </w:rPr>
-        <w:t xml:space="preserve">                             </w:t>
-      </w:r>
-      <w:r>
-        <w:rPr>
-          <w:sz w:val="22"/>
-          <w:szCs w:val="22"/>
-        </w:rPr>
-        <w:t xml:space="preserve"> </w:t>
-      </w:r>
-      <w:r>
-        <w:rPr>
-          <w:sz w:val="22"/>
-          <w:szCs w:val="22"/>
-        </w:rPr>
-        <w:t xml:space="preserve"> </w:t>
-      </w:r>
-      <w:r>
-        <w:rPr>
-          <w:sz w:val="22"/>
-          <w:szCs w:val="22"/>
-        </w:rPr>
-        <w:t xml:space="preserve">  </w:t>
-      </w:r>
-      <w:r>
-        <w:rPr>
-          <w:sz w:val="22"/>
-          <w:szCs w:val="22"/>
-        </w:rPr>
-        <w:t xml:space="preserve"> </w:t>
-      </w:r>
-      <w:r>
-        <w:rPr>
-          <w:b/>
-          <w:bCs/>
-          <w:sz w:val="22"/>
-          <w:szCs w:val="22"/>
-        </w:rPr>
-        <w:t>Graduate:</w:t>
-      </w:r>
-      <w:r>
-        <w:rPr>
-          <w:sz w:val="22"/>
-          <w:szCs w:val="22"/>
-        </w:rPr>
-        <w:t xml:space="preserve"> June 2019</w:t>
       </w:r>
     </w:p>
     <w:p>
@@ -540,10 +370,7 @@
         <w:t>(LLMs)</w:t>
       </w:r>
       <w:r>
-        <w:t>, Database Tuning</w:t>
-      </w:r>
-      <w:r>
-        <w:t xml:space="preserve">, </w:t>
+        <w:t xml:space="preserve">, Database Tuning, </w:t>
       </w:r>
       <w:r>
         <w:t xml:space="preserve">Prompt Engineer, </w:t>
@@ -674,23 +501,7 @@
           <w:sz w:val="22"/>
           <w:szCs w:val="22"/>
         </w:rPr>
-        <w:t xml:space="preserve"> and Eduard C. </w:t>
-      </w:r>
-      <w:proofErr w:type="spellStart"/>
-      <w:r>
-        <w:rPr>
-          <w:sz w:val="22"/>
-          <w:szCs w:val="22"/>
-        </w:rPr>
-        <w:t>Dragut</w:t>
-      </w:r>
-      <w:proofErr w:type="spellEnd"/>
-      <w:r>
-        <w:rPr>
-          <w:sz w:val="22"/>
-          <w:szCs w:val="22"/>
-        </w:rPr>
-        <w:t>, “</w:t>
+        <w:t xml:space="preserve"> and Eduard C. Dragut, “</w:t>
       </w:r>
       <w:r>
         <w:rPr>
@@ -704,21 +515,73 @@
           <w:sz w:val="22"/>
           <w:szCs w:val="22"/>
         </w:rPr>
-        <w:t>”, 2024,</w:t>
-      </w:r>
-      <w:r>
-        <w:rPr>
-          <w:sz w:val="22"/>
-          <w:szCs w:val="22"/>
-        </w:rPr>
+        <w:t>”,</w:t>
+      </w:r>
+      <w:r>
         <w:t xml:space="preserve"> </w:t>
       </w:r>
       <w:r>
         <w:rPr>
-          <w:sz w:val="22"/>
-          <w:szCs w:val="22"/>
-        </w:rPr>
-        <w:t>(Under Review)</w:t>
+          <w:i/>
+          <w:iCs/>
+          <w:sz w:val="22"/>
+          <w:szCs w:val="22"/>
+        </w:rPr>
+        <w:t>Findings of the Association for Computational Linguistics</w:t>
+      </w:r>
+      <w:r>
+        <w:rPr>
+          <w:i/>
+          <w:iCs/>
+          <w:sz w:val="22"/>
+          <w:szCs w:val="22"/>
+        </w:rPr>
+        <w:t xml:space="preserve"> </w:t>
+      </w:r>
+      <w:r>
+        <w:rPr>
+          <w:i/>
+          <w:iCs/>
+          <w:sz w:val="22"/>
+          <w:szCs w:val="22"/>
+        </w:rPr>
+        <w:t>(</w:t>
+      </w:r>
+      <w:r>
+        <w:rPr>
+          <w:i/>
+          <w:iCs/>
+          <w:sz w:val="22"/>
+          <w:szCs w:val="22"/>
+        </w:rPr>
+        <w:t>ACL</w:t>
+      </w:r>
+      <w:r>
+        <w:rPr>
+          <w:i/>
+          <w:iCs/>
+          <w:sz w:val="22"/>
+          <w:szCs w:val="22"/>
+        </w:rPr>
+        <w:t>’</w:t>
+      </w:r>
+      <w:r>
+        <w:rPr>
+          <w:i/>
+          <w:iCs/>
+          <w:sz w:val="22"/>
+          <w:szCs w:val="22"/>
+        </w:rPr>
+        <w:t>25</w:t>
+      </w:r>
+      <w:r>
+        <w:rPr>
+          <w:i/>
+          <w:iCs/>
+          <w:sz w:val="22"/>
+          <w:szCs w:val="22"/>
+        </w:rPr>
+        <w:t>)</w:t>
       </w:r>
     </w:p>
     <w:p>
@@ -790,16 +653,7 @@
           <w:sz w:val="22"/>
           <w:szCs w:val="22"/>
         </w:rPr>
-        <w:t>MASCOTS</w:t>
-      </w:r>
-      <w:r>
-        <w:rPr>
-          <w:i/>
-          <w:iCs/>
-          <w:sz w:val="22"/>
-          <w:szCs w:val="22"/>
-        </w:rPr>
-        <w:t xml:space="preserve"> 2023</w:t>
+        <w:t>MASCOTS 2023</w:t>
       </w:r>
       <w:r>
         <w:rPr>
@@ -862,21 +716,44 @@
           <w:sz w:val="22"/>
           <w:szCs w:val="22"/>
         </w:rPr>
-        <w:t xml:space="preserve">, and Matthew Caesar. 2023. Demo: Structural Network Minimization: A Case of Reflective Networking. In Proceedings of the ACM SIGCOMM 2023 Conference (ACM </w:t>
-      </w:r>
-      <w:r>
-        <w:rPr>
-          <w:sz w:val="22"/>
-          <w:szCs w:val="22"/>
-        </w:rPr>
-        <w:t>SIGCOMM '23</w:t>
-      </w:r>
-      <w:r>
-        <w:rPr>
-          <w:sz w:val="22"/>
-          <w:szCs w:val="22"/>
-        </w:rPr>
-        <w:t>)</w:t>
+        <w:t>, and Matthew Caesar.</w:t>
+      </w:r>
+      <w:r>
+        <w:rPr>
+          <w:sz w:val="22"/>
+          <w:szCs w:val="22"/>
+        </w:rPr>
+        <w:t xml:space="preserve"> “</w:t>
+      </w:r>
+      <w:r>
+        <w:rPr>
+          <w:sz w:val="22"/>
+          <w:szCs w:val="22"/>
+        </w:rPr>
+        <w:t>Demo: Structural Network Minimization: A Case of Reflective Networking</w:t>
+      </w:r>
+      <w:r>
+        <w:rPr>
+          <w:sz w:val="22"/>
+          <w:szCs w:val="22"/>
+        </w:rPr>
+        <w:t>”</w:t>
+      </w:r>
+      <w:r>
+        <w:rPr>
+          <w:sz w:val="22"/>
+          <w:szCs w:val="22"/>
+        </w:rPr>
+        <w:t xml:space="preserve">. </w:t>
+      </w:r>
+      <w:r>
+        <w:rPr>
+          <w:i/>
+          <w:iCs/>
+          <w:sz w:val="22"/>
+          <w:szCs w:val="22"/>
+        </w:rPr>
+        <w:t>In Proceedings of the ACM SIGCOMM 2023 Conference (ACM SIGCOMM '23)</w:t>
       </w:r>
     </w:p>
     <w:p>
@@ -958,11 +835,22 @@
           <w:sz w:val="22"/>
           <w:szCs w:val="22"/>
         </w:rPr>
-        <w:t>. In Proceedings of the 7th Asia-Pacific Workshop on Networking (</w:t>
+        <w:t xml:space="preserve">. </w:t>
+      </w:r>
+      <w:r>
+        <w:rPr>
+          <w:i/>
+          <w:iCs/>
+          <w:sz w:val="22"/>
+          <w:szCs w:val="22"/>
+        </w:rPr>
+        <w:t>In Proceedings of the 7th Asia-Pacific Workshop on Networking (</w:t>
       </w:r>
       <w:proofErr w:type="spellStart"/>
       <w:r>
         <w:rPr>
+          <w:i/>
+          <w:iCs/>
           <w:sz w:val="22"/>
           <w:szCs w:val="22"/>
         </w:rPr>
@@ -971,17 +859,12 @@
       <w:proofErr w:type="spellEnd"/>
       <w:r>
         <w:rPr>
-          <w:sz w:val="22"/>
-          <w:szCs w:val="22"/>
-        </w:rPr>
-        <w:t xml:space="preserve"> '23</w:t>
-      </w:r>
-      <w:r>
-        <w:rPr>
-          <w:sz w:val="22"/>
-          <w:szCs w:val="22"/>
-        </w:rPr>
-        <w:t>)</w:t>
+          <w:i/>
+          <w:iCs/>
+          <w:sz w:val="22"/>
+          <w:szCs w:val="22"/>
+        </w:rPr>
+        <w:t xml:space="preserve"> '23)</w:t>
       </w:r>
     </w:p>
     <w:p>
@@ -1104,58 +987,55 @@
         </w:rPr>
         <w:t>“</w:t>
       </w:r>
+      <w:r>
+        <w:rPr>
+          <w:sz w:val="22"/>
+          <w:szCs w:val="22"/>
+        </w:rPr>
+        <w:t>Fauré: A Partial Approach to Network Analysis</w:t>
+      </w:r>
+      <w:r>
+        <w:rPr>
+          <w:sz w:val="22"/>
+          <w:szCs w:val="22"/>
+        </w:rPr>
+        <w:t>”</w:t>
+      </w:r>
+      <w:r>
+        <w:rPr>
+          <w:sz w:val="22"/>
+          <w:szCs w:val="22"/>
+        </w:rPr>
+        <w:t xml:space="preserve">. </w:t>
+      </w:r>
+      <w:r>
+        <w:rPr>
+          <w:i/>
+          <w:iCs/>
+          <w:sz w:val="22"/>
+          <w:szCs w:val="22"/>
+        </w:rPr>
+        <w:t>In Proceedings of the 20th ACM Workshop on Hot Topics in Networks (</w:t>
+      </w:r>
       <w:proofErr w:type="spellStart"/>
       <w:r>
         <w:rPr>
-          <w:sz w:val="22"/>
-          <w:szCs w:val="22"/>
-        </w:rPr>
-        <w:t>Fauré</w:t>
+          <w:i/>
+          <w:iCs/>
+          <w:sz w:val="22"/>
+          <w:szCs w:val="22"/>
+        </w:rPr>
+        <w:t>HotNets</w:t>
       </w:r>
       <w:proofErr w:type="spellEnd"/>
       <w:r>
         <w:rPr>
-          <w:sz w:val="22"/>
-          <w:szCs w:val="22"/>
-        </w:rPr>
-        <w:t>: A Partial Approach to Network Analysis</w:t>
-      </w:r>
-      <w:r>
-        <w:rPr>
-          <w:sz w:val="22"/>
-          <w:szCs w:val="22"/>
-        </w:rPr>
-        <w:t>”</w:t>
-      </w:r>
-      <w:r>
-        <w:rPr>
-          <w:sz w:val="22"/>
-          <w:szCs w:val="22"/>
-        </w:rPr>
-        <w:t>. In Proceedings of the 20th ACM Workshop on Hot Topics in Networks (</w:t>
-      </w:r>
-      <w:proofErr w:type="spellStart"/>
-      <w:r>
-        <w:rPr>
-          <w:sz w:val="22"/>
-          <w:szCs w:val="22"/>
-        </w:rPr>
-        <w:t>HotNets</w:t>
-      </w:r>
-      <w:proofErr w:type="spellEnd"/>
-      <w:r>
-        <w:rPr>
-          <w:sz w:val="22"/>
-          <w:szCs w:val="22"/>
-        </w:rPr>
-        <w:t xml:space="preserve"> '21</w:t>
-      </w:r>
-      <w:r>
-        <w:rPr>
-          <w:sz w:val="22"/>
-          <w:szCs w:val="22"/>
-        </w:rPr>
-        <w:t>)</w:t>
+          <w:i/>
+          <w:iCs/>
+          <w:sz w:val="22"/>
+          <w:szCs w:val="22"/>
+        </w:rPr>
+        <w:t xml:space="preserve"> '21)</w:t>
       </w:r>
     </w:p>
     <w:p>
@@ -1209,21 +1089,16 @@
           <w:sz w:val="22"/>
           <w:szCs w:val="22"/>
         </w:rPr>
-        <w:t xml:space="preserve"> Wang. 2021. Sarasate: a strong representation system for networking policies. In Proceedings of the SIGCOMM '21 Poster and Demo Sessions (</w:t>
-      </w:r>
-      <w:r>
-        <w:rPr>
-          <w:sz w:val="22"/>
-          <w:szCs w:val="22"/>
-        </w:rPr>
-        <w:t>SIGCOMM '21</w:t>
-      </w:r>
-      <w:r>
-        <w:rPr>
-          <w:sz w:val="22"/>
-          <w:szCs w:val="22"/>
-        </w:rPr>
-        <w:t>)</w:t>
+        <w:t xml:space="preserve"> Wang. 2021. Sarasate: a strong representation system for networking policies. </w:t>
+      </w:r>
+      <w:r>
+        <w:rPr>
+          <w:i/>
+          <w:iCs/>
+          <w:sz w:val="22"/>
+          <w:szCs w:val="22"/>
+        </w:rPr>
+        <w:t>In Proceedings of the SIGCOMM '21 Poster and Demo Sessions (SIGCOMM '21)</w:t>
       </w:r>
     </w:p>
     <w:p>
@@ -1277,11 +1152,22 @@
           <w:sz w:val="22"/>
           <w:szCs w:val="22"/>
         </w:rPr>
-        <w:t xml:space="preserve"> Wang. 2022. Flexible Routing with Policy Exchange. In Proceedings of the 5th Asia-Pacific Workshop on Networking (</w:t>
+        <w:t xml:space="preserve"> Wang. 2022. Flexible Routing with Policy Exchange. </w:t>
+      </w:r>
+      <w:r>
+        <w:rPr>
+          <w:i/>
+          <w:iCs/>
+          <w:sz w:val="22"/>
+          <w:szCs w:val="22"/>
+        </w:rPr>
+        <w:t>In Proceedings of the 5th Asia-Pacific Workshop on Networking (</w:t>
       </w:r>
       <w:proofErr w:type="spellStart"/>
       <w:r>
         <w:rPr>
+          <w:i/>
+          <w:iCs/>
           <w:sz w:val="22"/>
           <w:szCs w:val="22"/>
         </w:rPr>
@@ -1290,6 +1176,8 @@
       <w:proofErr w:type="spellEnd"/>
       <w:r>
         <w:rPr>
+          <w:i/>
+          <w:iCs/>
           <w:sz w:val="22"/>
           <w:szCs w:val="22"/>
         </w:rPr>
@@ -1297,6 +1185,8 @@
       </w:r>
       <w:r>
         <w:rPr>
+          <w:i/>
+          <w:iCs/>
           <w:sz w:val="22"/>
           <w:szCs w:val="22"/>
         </w:rPr>
@@ -1345,11 +1235,22 @@
           <w:sz w:val="22"/>
           <w:szCs w:val="22"/>
         </w:rPr>
-        <w:t xml:space="preserve">, “Dynamic Hand Gesture Recognition Based on Short-Term Sampling Neural Networks”, IEEE/CAA Journal of </w:t>
+        <w:t xml:space="preserve">, “Dynamic Hand Gesture Recognition Based on Short-Term Sampling Neural Networks”, </w:t>
+      </w:r>
+      <w:r>
+        <w:rPr>
+          <w:i/>
+          <w:iCs/>
+          <w:sz w:val="22"/>
+          <w:szCs w:val="22"/>
+        </w:rPr>
+        <w:t xml:space="preserve">IEEE/CAA Journal of </w:t>
       </w:r>
       <w:proofErr w:type="spellStart"/>
       <w:r>
         <w:rPr>
+          <w:i/>
+          <w:iCs/>
           <w:sz w:val="22"/>
           <w:szCs w:val="22"/>
         </w:rPr>
@@ -1358,38 +1259,22 @@
       <w:proofErr w:type="spellEnd"/>
       <w:r>
         <w:rPr>
-          <w:sz w:val="22"/>
-          <w:szCs w:val="22"/>
-        </w:rPr>
-        <w:t xml:space="preserve"> </w:t>
-      </w:r>
-      <w:proofErr w:type="spellStart"/>
-      <w:r>
-        <w:rPr>
-          <w:sz w:val="22"/>
-          <w:szCs w:val="22"/>
-        </w:rPr>
-        <w:t>Sinica</w:t>
-      </w:r>
-      <w:proofErr w:type="spellEnd"/>
-      <w:r>
-        <w:rPr>
+          <w:i/>
+          <w:iCs/>
+          <w:sz w:val="22"/>
+          <w:szCs w:val="22"/>
+        </w:rPr>
+        <w:t xml:space="preserve"> Sinica</w:t>
+      </w:r>
+      <w:r>
+        <w:rPr>
+          <w:i/>
+          <w:iCs/>
           <w:sz w:val="22"/>
           <w:szCs w:val="22"/>
         </w:rPr>
         <w:t xml:space="preserve"> 2020</w:t>
       </w:r>
-    </w:p>
-    <w:p>
-      <w:pPr>
-        <w:pStyle w:val="ListParagraph"/>
-        <w:ind w:left="-180" w:right="-720"/>
-        <w:jc w:val="both"/>
-        <w:rPr>
-          <w:sz w:val="22"/>
-          <w:szCs w:val="22"/>
-        </w:rPr>
-      </w:pPr>
     </w:p>
     <w:p>
       <w:pPr>
@@ -1402,7 +1287,10 @@
           <w:u w:val="thick"/>
         </w:rPr>
       </w:pPr>
-      <w:r>
+    </w:p>
+    <w:p>
+      <w:pPr>
+        <w:ind w:left="-720" w:right="-720"/>
         <w:rPr>
           <w:b/>
           <w:bCs/>
@@ -1410,6 +1298,152 @@
           <w:szCs w:val="28"/>
           <w:u w:val="thick"/>
         </w:rPr>
+      </w:pPr>
+      <w:r>
+        <w:rPr>
+          <w:b/>
+          <w:bCs/>
+          <w:sz w:val="28"/>
+          <w:szCs w:val="28"/>
+          <w:u w:val="thick"/>
+        </w:rPr>
+        <w:t>Work</w:t>
+      </w:r>
+      <w:r>
+        <w:rPr>
+          <w:b/>
+          <w:bCs/>
+          <w:sz w:val="28"/>
+          <w:szCs w:val="28"/>
+          <w:u w:val="thick"/>
+        </w:rPr>
+        <w:t xml:space="preserve"> experience</w:t>
+      </w:r>
+    </w:p>
+    <w:p>
+      <w:pPr>
+        <w:pStyle w:val="ListParagraph"/>
+        <w:numPr>
+          <w:ilvl w:val="0"/>
+          <w:numId w:val="5"/>
+        </w:numPr>
+        <w:ind w:left="-180" w:right="-720"/>
+      </w:pPr>
+      <w:r>
+        <w:rPr>
+          <w:b/>
+          <w:bCs/>
+        </w:rPr>
+        <w:t>Applied Scientist Intern</w:t>
+      </w:r>
+      <w:r>
+        <w:t xml:space="preserve">                                                                </w:t>
+      </w:r>
+      <w:r>
+        <w:tab/>
+      </w:r>
+      <w:r>
+        <w:t xml:space="preserve">          </w:t>
+      </w:r>
+      <w:r>
+        <w:tab/>
+      </w:r>
+      <w:r>
+        <w:tab/>
+      </w:r>
+      <w:r>
+        <w:t>June 2025 – now</w:t>
+      </w:r>
+    </w:p>
+    <w:p>
+      <w:pPr>
+        <w:ind w:left="-540" w:right="-720"/>
+      </w:pPr>
+      <w:r>
+        <w:rPr>
+          <w:b/>
+          <w:bCs/>
+          <w:sz w:val="22"/>
+          <w:szCs w:val="22"/>
+        </w:rPr>
+        <w:t>Company:</w:t>
+      </w:r>
+      <w:r>
+        <w:t xml:space="preserve"> Amazon Web Services, Arlington, VA</w:t>
+      </w:r>
+    </w:p>
+    <w:p>
+      <w:pPr>
+        <w:ind w:left="-540" w:right="-720"/>
+      </w:pPr>
+      <w:r>
+        <w:rPr>
+          <w:b/>
+          <w:bCs/>
+          <w:sz w:val="22"/>
+          <w:szCs w:val="22"/>
+        </w:rPr>
+        <w:t>Project Description:</w:t>
+      </w:r>
+      <w:r>
+        <w:t xml:space="preserve"> This internship project addresses critical challenges faced by incident responders investigating potential security incidents. Specifically, it targets three key pain points: manual and repetitive search processes across multiple log sources, inefficient search strategies when confronting complex and novel security patterns, and the overwhelming challenge of analyzing large data volumes during time-sensitive investigations. This project will developing an agentic search system that can (1) automate repetitive search tasks across multiple log sources; (2) process natural language queries from security analysts; (3) provide consistent, evidence-based findings.</w:t>
+      </w:r>
+    </w:p>
+    <w:p>
+      <w:pPr>
+        <w:ind w:left="-540" w:right="-720"/>
+      </w:pPr>
+      <w:r>
+        <w:rPr>
+          <w:b/>
+          <w:bCs/>
+          <w:sz w:val="22"/>
+          <w:szCs w:val="22"/>
+        </w:rPr>
+        <w:t>Skills:</w:t>
+      </w:r>
+      <w:r>
+        <w:t xml:space="preserve"> LLM, LLM agent, Bedrock API, Strands SDK, </w:t>
+      </w:r>
+      <w:proofErr w:type="spellStart"/>
+      <w:r>
+        <w:t>DuckDB</w:t>
+      </w:r>
+      <w:proofErr w:type="spellEnd"/>
+      <w:r>
+        <w:t>, Python</w:t>
+      </w:r>
+    </w:p>
+    <w:p>
+      <w:pPr>
+        <w:ind w:right="-720"/>
+        <w:jc w:val="both"/>
+        <w:rPr>
+          <w:sz w:val="22"/>
+          <w:szCs w:val="22"/>
+        </w:rPr>
+      </w:pPr>
+    </w:p>
+    <w:p>
+      <w:pPr>
+        <w:ind w:left="-720" w:right="-720"/>
+        <w:rPr>
+          <w:b/>
+          <w:bCs/>
+          <w:sz w:val="28"/>
+          <w:szCs w:val="28"/>
+          <w:u w:val="thick"/>
+        </w:rPr>
+      </w:pPr>
+      <w:r>
+        <w:rPr>
+          <w:b/>
+          <w:bCs/>
+          <w:sz w:val="28"/>
+          <w:szCs w:val="28"/>
+          <w:u w:val="thick"/>
+        </w:rPr>
+        <w:lastRenderedPageBreak/>
         <w:t>Project experience</w:t>
       </w:r>
     </w:p>
@@ -1492,19 +1526,14 @@
         <w:t xml:space="preserve">           </w:t>
       </w:r>
       <w:r>
-        <w:t>Sept</w:t>
-      </w:r>
-      <w:r>
-        <w:t>. 202</w:t>
-      </w:r>
-      <w:r>
-        <w:t>4</w:t>
-      </w:r>
-      <w:r>
-        <w:t xml:space="preserve"> – </w:t>
-      </w:r>
-      <w:r>
-        <w:t>now</w:t>
+        <w:rPr>
+          <w:b/>
+          <w:bCs/>
+        </w:rPr>
+        <w:tab/>
+      </w:r>
+      <w:r>
+        <w:t>Sept. 2024 – now</w:t>
       </w:r>
     </w:p>
     <w:p>
@@ -1557,16 +1586,6 @@
         <w:t>Benchbase</w:t>
       </w:r>
       <w:proofErr w:type="spellEnd"/>
-    </w:p>
-    <w:p>
-      <w:pPr>
-        <w:ind w:left="-540" w:right="-720"/>
-      </w:pPr>
-    </w:p>
-    <w:p>
-      <w:pPr>
-        <w:ind w:left="-540" w:right="-720"/>
-      </w:pPr>
     </w:p>
     <w:p>
       <w:pPr>
@@ -1589,7 +1608,6 @@
           <w:sz w:val="22"/>
           <w:szCs w:val="22"/>
         </w:rPr>
-        <w:lastRenderedPageBreak/>
         <w:t xml:space="preserve">One Document, Many Revisions, Too Many </w:t>
       </w:r>
       <w:proofErr w:type="gramStart"/>
@@ -1613,19 +1631,22 @@
         <w:t xml:space="preserve"> Intention Taxonomies</w:t>
       </w:r>
       <w:r>
-        <w:t xml:space="preserve">                Sept</w:t>
-      </w:r>
-      <w:r>
-        <w:t>. 202</w:t>
-      </w:r>
-      <w:r>
-        <w:t>3</w:t>
-      </w:r>
-      <w:r>
-        <w:t xml:space="preserve"> – </w:t>
-      </w:r>
-      <w:r>
-        <w:t>now</w:t>
+        <w:t xml:space="preserve">                </w:t>
+      </w:r>
+      <w:r>
+        <w:tab/>
+      </w:r>
+      <w:r>
+        <w:t xml:space="preserve">Sept. 2023 – </w:t>
+      </w:r>
+      <w:r>
+        <w:t>Dec.</w:t>
+      </w:r>
+      <w:r>
+        <w:t xml:space="preserve"> 202</w:t>
+      </w:r>
+      <w:r>
+        <w:t>4</w:t>
       </w:r>
     </w:p>
     <w:p>
@@ -1645,6 +1666,88 @@
       <w:r>
         <w:t>We studied existing work to explore the intention behind the edits from the original and revised text. We integrated all proposed edit intention taxonomies into a comprehensive edit intention taxonomy that spans multiple application domains and analytical aspects.</w:t>
       </w:r>
+    </w:p>
+    <w:p>
+      <w:pPr>
+        <w:ind w:left="-540" w:right="-720"/>
+      </w:pPr>
+      <w:r>
+        <w:rPr>
+          <w:b/>
+          <w:bCs/>
+          <w:sz w:val="22"/>
+          <w:szCs w:val="22"/>
+        </w:rPr>
+        <w:t>Website</w:t>
+      </w:r>
+      <w:r>
+        <w:t>:</w:t>
+      </w:r>
+      <w:r>
+        <w:t xml:space="preserve"> </w:t>
+      </w:r>
+      <w:hyperlink r:id="rId9" w:history="1">
+        <w:r>
+          <w:rPr>
+            <w:rStyle w:val="Hyperlink"/>
+          </w:rPr>
+          <w:t>https://sites.google.com/view/dmla</w:t>
+        </w:r>
+        <w:r>
+          <w:rPr>
+            <w:rStyle w:val="Hyperlink"/>
+          </w:rPr>
+          <w:t>b</w:t>
+        </w:r>
+        <w:r>
+          <w:rPr>
+            <w:rStyle w:val="Hyperlink"/>
+          </w:rPr>
+          <w:t>-unit/h</w:t>
+        </w:r>
+        <w:r>
+          <w:rPr>
+            <w:rStyle w:val="Hyperlink"/>
+          </w:rPr>
+          <w:t>o</w:t>
+        </w:r>
+        <w:r>
+          <w:rPr>
+            <w:rStyle w:val="Hyperlink"/>
+          </w:rPr>
+          <w:t>me</w:t>
+        </w:r>
+      </w:hyperlink>
+    </w:p>
+    <w:p>
+      <w:pPr>
+        <w:ind w:left="-540" w:right="-720"/>
+      </w:pPr>
+      <w:r>
+        <w:rPr>
+          <w:b/>
+          <w:bCs/>
+          <w:sz w:val="22"/>
+          <w:szCs w:val="22"/>
+        </w:rPr>
+        <w:t>GitHub</w:t>
+      </w:r>
+      <w:r>
+        <w:t xml:space="preserve">: </w:t>
+      </w:r>
+      <w:hyperlink r:id="rId10" w:history="1">
+        <w:r>
+          <w:rPr>
+            <w:rStyle w:val="Hyperlink"/>
+          </w:rPr>
+          <w:t>https://github.com/lanfangping/UniT-EditIntentionTaxonomy</w:t>
+        </w:r>
+      </w:hyperlink>
+    </w:p>
+    <w:p>
+      <w:pPr>
+        <w:ind w:left="-540" w:right="-720"/>
+      </w:pPr>
     </w:p>
     <w:p>
       <w:pPr>
@@ -1680,7 +1783,13 @@
         <w:t xml:space="preserve"> </w:t>
       </w:r>
       <w:r>
-        <w:t xml:space="preserve">                      Jan. 2021 – </w:t>
+        <w:t xml:space="preserve">                     </w:t>
+      </w:r>
+      <w:r>
+        <w:tab/>
+      </w:r>
+      <w:r>
+        <w:t xml:space="preserve"> Jan. 2021 – </w:t>
       </w:r>
       <w:r>
         <w:t>July 2023</w:t>
@@ -1717,11 +1826,6 @@
       <w:r>
         <w:t>, Homomorphism</w:t>
       </w:r>
-    </w:p>
-    <w:p>
-      <w:pPr>
-        <w:ind w:left="-540" w:right="-720"/>
-      </w:pPr>
     </w:p>
     <w:p>
       <w:pPr>
@@ -1732,50 +1836,103 @@
         </w:numPr>
         <w:ind w:left="-180" w:right="-720"/>
       </w:pPr>
+      <w:r>
+        <w:rPr>
+          <w:b/>
+          <w:bCs/>
+        </w:rPr>
+        <w:t>Faur</w:t>
+      </w:r>
+      <w:r>
+        <w:rPr>
+          <w:b/>
+          <w:bCs/>
+        </w:rPr>
+        <w:t>é</w:t>
+      </w:r>
+      <w:r>
+        <w:rPr>
+          <w:b/>
+          <w:bCs/>
+        </w:rPr>
+        <w:t xml:space="preserve">: </w:t>
+      </w:r>
+      <w:r>
+        <w:rPr>
+          <w:b/>
+          <w:bCs/>
+        </w:rPr>
+        <w:t>A partial approach to network analysis</w:t>
+      </w:r>
+      <w:r>
+        <w:t xml:space="preserve">                                                  </w:t>
+      </w:r>
+      <w:r>
+        <w:t xml:space="preserve"> </w:t>
+      </w:r>
+      <w:r>
+        <w:tab/>
+      </w:r>
+      <w:r>
+        <w:t>Sept</w:t>
+      </w:r>
+      <w:r>
+        <w:t>.</w:t>
+      </w:r>
+      <w:r>
+        <w:t xml:space="preserve"> 2021 – Dec. 2021</w:t>
+      </w:r>
+    </w:p>
+    <w:p>
+      <w:pPr>
+        <w:ind w:left="-540" w:right="-720"/>
+      </w:pPr>
+      <w:r>
+        <w:rPr>
+          <w:b/>
+          <w:bCs/>
+          <w:sz w:val="22"/>
+          <w:szCs w:val="22"/>
+        </w:rPr>
+        <w:t>Project description:</w:t>
+      </w:r>
+      <w:r>
+        <w:t xml:space="preserve"> </w:t>
+      </w:r>
+      <w:r>
+        <w:t xml:space="preserve">Fauré, a preliminary design in which a </w:t>
+      </w:r>
       <w:proofErr w:type="spellStart"/>
       <w:r>
-        <w:rPr>
-          <w:b/>
-          <w:bCs/>
-        </w:rPr>
-        <w:t>Faur</w:t>
-      </w:r>
-      <w:r>
-        <w:rPr>
-          <w:b/>
-          <w:bCs/>
-        </w:rPr>
-        <w:t>é</w:t>
+        <w:t>datalog</w:t>
       </w:r>
       <w:proofErr w:type="spellEnd"/>
       <w:r>
-        <w:rPr>
-          <w:b/>
-          <w:bCs/>
-        </w:rPr>
-        <w:t xml:space="preserve">: </w:t>
-      </w:r>
-      <w:r>
-        <w:rPr>
-          <w:b/>
-          <w:bCs/>
-        </w:rPr>
-        <w:t>A partial approach to network analysis</w:t>
-      </w:r>
-      <w:r>
-        <w:t xml:space="preserve">                                                  </w:t>
-      </w:r>
-      <w:r>
-        <w:t xml:space="preserve"> </w:t>
-      </w:r>
-      <w:r>
-        <w:t>Sept</w:t>
-      </w:r>
-      <w:r>
-        <w:t>.</w:t>
-      </w:r>
-      <w:r>
-        <w:t xml:space="preserve"> 2021 – Dec. 2021</w:t>
+        <w:t xml:space="preserve"> extension (called </w:t>
+      </w:r>
+      <w:proofErr w:type="spellStart"/>
+      <w:r>
+        <w:t>fauré</w:t>
+      </w:r>
+      <w:proofErr w:type="spellEnd"/>
+      <w:r>
+        <w:t xml:space="preserve">-log) for incomplete information is developed to enable loss-less </w:t>
+      </w:r>
+      <w:proofErr w:type="gramStart"/>
+      <w:r>
+        <w:t>modeling, and</w:t>
+      </w:r>
+      <w:proofErr w:type="gramEnd"/>
+      <w:r>
+        <w:t xml:space="preserve"> combined with static analysis of pure </w:t>
+      </w:r>
+      <w:proofErr w:type="spellStart"/>
+      <w:r>
+        <w:t>datalog</w:t>
+      </w:r>
+      <w:proofErr w:type="spellEnd"/>
+      <w:r>
+        <w:t xml:space="preserve"> to implement example relative-complete verifiers.</w:t>
       </w:r>
     </w:p>
     <w:p>
@@ -1789,93 +1946,31 @@
           <w:sz w:val="22"/>
           <w:szCs w:val="22"/>
         </w:rPr>
-        <w:t>Project description:</w:t>
-      </w:r>
-      <w:r>
-        <w:t xml:space="preserve"> </w:t>
+        <w:t>Skills</w:t>
+      </w:r>
+      <w:r>
+        <w:rPr>
+          <w:b/>
+          <w:bCs/>
+          <w:sz w:val="22"/>
+          <w:szCs w:val="22"/>
+        </w:rPr>
+        <w:t>:</w:t>
+      </w:r>
+      <w:r>
+        <w:t xml:space="preserve"> Python, SQL, PostgreSQL</w:t>
+      </w:r>
+      <w:r>
+        <w:t xml:space="preserve">, </w:t>
       </w:r>
       <w:proofErr w:type="spellStart"/>
       <w:r>
-        <w:t>Fauré</w:t>
+        <w:t>fauré</w:t>
       </w:r>
       <w:proofErr w:type="spellEnd"/>
       <w:r>
-        <w:t xml:space="preserve">, a preliminary design in which a </w:t>
-      </w:r>
-      <w:proofErr w:type="spellStart"/>
-      <w:r>
-        <w:t>datalog</w:t>
-      </w:r>
-      <w:proofErr w:type="spellEnd"/>
-      <w:r>
-        <w:t xml:space="preserve"> extension (called </w:t>
-      </w:r>
-      <w:proofErr w:type="spellStart"/>
-      <w:r>
-        <w:t>fauré</w:t>
-      </w:r>
-      <w:proofErr w:type="spellEnd"/>
-      <w:r>
-        <w:t xml:space="preserve">-log) for incomplete information is developed to enable loss-less </w:t>
-      </w:r>
-      <w:proofErr w:type="gramStart"/>
-      <w:r>
-        <w:t>modeling, and</w:t>
-      </w:r>
-      <w:proofErr w:type="gramEnd"/>
-      <w:r>
-        <w:t xml:space="preserve"> combined with static analysis of pure </w:t>
-      </w:r>
-      <w:proofErr w:type="spellStart"/>
-      <w:r>
-        <w:t>datalog</w:t>
-      </w:r>
-      <w:proofErr w:type="spellEnd"/>
-      <w:r>
-        <w:t xml:space="preserve"> to implement example relative-complete verifiers.</w:t>
-      </w:r>
-    </w:p>
-    <w:p>
-      <w:pPr>
-        <w:ind w:left="-540" w:right="-720"/>
-      </w:pPr>
-      <w:r>
-        <w:rPr>
-          <w:b/>
-          <w:bCs/>
-          <w:sz w:val="22"/>
-          <w:szCs w:val="22"/>
-        </w:rPr>
-        <w:t>Skills</w:t>
-      </w:r>
-      <w:r>
-        <w:rPr>
-          <w:b/>
-          <w:bCs/>
-          <w:sz w:val="22"/>
-          <w:szCs w:val="22"/>
-        </w:rPr>
-        <w:t>:</w:t>
-      </w:r>
-      <w:r>
-        <w:t xml:space="preserve"> Python, SQL, PostgreSQL</w:t>
-      </w:r>
-      <w:r>
-        <w:t xml:space="preserve">, </w:t>
-      </w:r>
-      <w:proofErr w:type="spellStart"/>
-      <w:r>
-        <w:t>fauré</w:t>
-      </w:r>
-      <w:proofErr w:type="spellEnd"/>
-      <w:r>
         <w:t>-log</w:t>
       </w:r>
-    </w:p>
-    <w:p>
-      <w:pPr>
-        <w:ind w:left="-540" w:right="-720"/>
-      </w:pPr>
     </w:p>
     <w:p>
       <w:pPr>
@@ -1910,13 +2005,19 @@
         <w:t xml:space="preserve">                     </w:t>
       </w:r>
       <w:r>
+        <w:tab/>
+      </w:r>
+      <w:r>
         <w:t>June</w:t>
       </w:r>
       <w:r>
         <w:t xml:space="preserve"> 2021 – </w:t>
       </w:r>
       <w:r>
-        <w:t>September</w:t>
+        <w:t>Sept</w:t>
+      </w:r>
+      <w:r>
+        <w:t>.</w:t>
       </w:r>
       <w:r>
         <w:t xml:space="preserve"> 2021</w:t>
@@ -1947,7 +2048,15 @@
       </w:r>
       <w:proofErr w:type="gramEnd"/>
       <w:r>
-        <w:t xml:space="preserve"> represent and query sets of network states in exactly the same way as a single definite network snapshot.</w:t>
+        <w:t xml:space="preserve"> represent and query sets of network states in </w:t>
+      </w:r>
+      <w:proofErr w:type="gramStart"/>
+      <w:r>
+        <w:t>exactly the same</w:t>
+      </w:r>
+      <w:proofErr w:type="gramEnd"/>
+      <w:r>
+        <w:t xml:space="preserve"> way as a single definite network snapshot.</w:t>
       </w:r>
     </w:p>
     <w:p>
@@ -1995,7 +2104,7 @@
       <w:r>
         <w:t xml:space="preserve"> </w:t>
       </w:r>
-      <w:hyperlink r:id="rId9" w:history="1">
+      <w:hyperlink r:id="rId11" w:history="1">
         <w:r>
           <w:rPr>
             <w:rStyle w:val="Hyperlink"/>
@@ -2006,7 +2115,7 @@
       <w:r>
         <w:t xml:space="preserve"> (short version), </w:t>
       </w:r>
-      <w:hyperlink r:id="rId10" w:history="1">
+      <w:hyperlink r:id="rId12" w:history="1">
         <w:r>
           <w:rPr>
             <w:rStyle w:val="Hyperlink"/>
@@ -2021,10 +2130,6 @@
     <w:p>
       <w:pPr>
         <w:ind w:left="-540" w:right="-720"/>
-        <w:rPr>
-          <w:sz w:val="22"/>
-          <w:szCs w:val="22"/>
-        </w:rPr>
       </w:pPr>
       <w:r>
         <w:rPr>
@@ -2035,7 +2140,7 @@
         </w:rPr>
         <w:t xml:space="preserve">Website: </w:t>
       </w:r>
-      <w:hyperlink r:id="rId11" w:history="1">
+      <w:hyperlink r:id="rId13" w:history="1">
         <w:r>
           <w:rPr>
             <w:rStyle w:val="Hyperlink"/>
@@ -2049,6 +2154,10 @@
     <w:p>
       <w:pPr>
         <w:ind w:left="-540" w:right="-720"/>
+        <w:rPr>
+          <w:sz w:val="22"/>
+          <w:szCs w:val="22"/>
+        </w:rPr>
       </w:pPr>
     </w:p>
     <w:p>
@@ -2068,7 +2177,13 @@
         <w:t>Hand Gesture Recognition</w:t>
       </w:r>
       <w:r>
-        <w:t xml:space="preserve">                                                                                        September 2019 – </w:t>
+        <w:t xml:space="preserve">                                                                                        Sept</w:t>
+      </w:r>
+      <w:r>
+        <w:t>.</w:t>
+      </w:r>
+      <w:r>
+        <w:t xml:space="preserve"> 2019 – </w:t>
       </w:r>
       <w:r>
         <w:t>Dec. 2020</w:t>
@@ -2187,7 +2302,7 @@
       <w:r>
         <w:t xml:space="preserve"> </w:t>
       </w:r>
-      <w:hyperlink r:id="rId12" w:history="1">
+      <w:hyperlink r:id="rId14" w:history="1">
         <w:r>
           <w:rPr>
             <w:rStyle w:val="Hyperlink"/>
@@ -2198,15 +2313,6 @@
     </w:p>
     <w:p>
       <w:pPr>
-        <w:ind w:right="-720"/>
-        <w:rPr>
-          <w:sz w:val="22"/>
-          <w:szCs w:val="22"/>
-        </w:rPr>
-      </w:pPr>
-    </w:p>
-    <w:p>
-      <w:pPr>
         <w:pStyle w:val="ListParagraph"/>
         <w:numPr>
           <w:ilvl w:val="0"/>
@@ -2228,7 +2334,13 @@
         <w:t xml:space="preserve">                              </w:t>
       </w:r>
       <w:r>
-        <w:t>October 2018 – May 2019</w:t>
+        <w:t>Oct</w:t>
+      </w:r>
+      <w:r>
+        <w:t>.</w:t>
+      </w:r>
+      <w:r>
+        <w:t xml:space="preserve"> 2018 – May 2019</w:t>
       </w:r>
     </w:p>
     <w:p>
@@ -2387,138 +2499,8 @@
         <w:t xml:space="preserve"> DAQUAN Research Institute.</w:t>
       </w:r>
     </w:p>
-    <w:p>
-      <w:pPr>
-        <w:ind w:left="-540" w:right="-720"/>
-        <w:jc w:val="both"/>
-        <w:rPr>
-          <w:sz w:val="22"/>
-          <w:szCs w:val="22"/>
-        </w:rPr>
-      </w:pPr>
-    </w:p>
-    <w:p>
-      <w:pPr>
-        <w:ind w:left="-720" w:right="-720"/>
-        <w:rPr>
-          <w:b/>
-          <w:bCs/>
-          <w:sz w:val="28"/>
-          <w:szCs w:val="28"/>
-          <w:u w:val="thick"/>
-        </w:rPr>
-      </w:pPr>
-      <w:r>
-        <w:rPr>
-          <w:b/>
-          <w:bCs/>
-          <w:sz w:val="28"/>
-          <w:szCs w:val="28"/>
-          <w:u w:val="thick"/>
-        </w:rPr>
-        <w:t>Work</w:t>
-      </w:r>
-      <w:r>
-        <w:rPr>
-          <w:b/>
-          <w:bCs/>
-          <w:sz w:val="28"/>
-          <w:szCs w:val="28"/>
-          <w:u w:val="thick"/>
-        </w:rPr>
-        <w:t xml:space="preserve"> experience</w:t>
-      </w:r>
-    </w:p>
-    <w:p>
-      <w:pPr>
-        <w:pStyle w:val="ListParagraph"/>
-        <w:numPr>
-          <w:ilvl w:val="0"/>
-          <w:numId w:val="5"/>
-        </w:numPr>
-        <w:ind w:left="-180" w:right="-720"/>
-      </w:pPr>
-      <w:r>
-        <w:t>Research</w:t>
-      </w:r>
-      <w:r>
-        <w:t xml:space="preserve"> &amp; Teaching</w:t>
-      </w:r>
-      <w:r>
-        <w:t xml:space="preserve"> Assistant                                                                Sep. 2021 – </w:t>
-      </w:r>
-      <w:r>
-        <w:t>now</w:t>
-      </w:r>
-    </w:p>
-    <w:p>
-      <w:pPr>
-        <w:ind w:left="-540" w:right="-720"/>
-      </w:pPr>
-      <w:r>
-        <w:rPr>
-          <w:b/>
-          <w:bCs/>
-          <w:sz w:val="22"/>
-          <w:szCs w:val="22"/>
-        </w:rPr>
-        <w:t>Company:</w:t>
-      </w:r>
-      <w:r>
-        <w:t xml:space="preserve"> Temple University</w:t>
-      </w:r>
-    </w:p>
-    <w:p>
-      <w:pPr>
-        <w:pStyle w:val="ListParagraph"/>
-        <w:numPr>
-          <w:ilvl w:val="0"/>
-          <w:numId w:val="5"/>
-        </w:numPr>
-        <w:ind w:left="-180" w:right="-720"/>
-      </w:pPr>
-      <w:r>
-        <w:t xml:space="preserve">Research &amp; Teaching Assistant                                           </w:t>
-      </w:r>
-      <w:r>
-        <w:tab/>
-        <w:t xml:space="preserve">         </w:t>
-      </w:r>
-      <w:r>
-        <w:softHyphen/>
-      </w:r>
-      <w:r>
-        <w:softHyphen/>
-      </w:r>
-      <w:r>
-        <w:softHyphen/>
-      </w:r>
-      <w:r>
-        <w:t>Sep. 2019 – Dec. 2020</w:t>
-      </w:r>
-    </w:p>
-    <w:p>
-      <w:pPr>
-        <w:ind w:left="-540" w:right="-720"/>
-      </w:pPr>
-      <w:r>
-        <w:rPr>
-          <w:b/>
-          <w:bCs/>
-          <w:sz w:val="22"/>
-          <w:szCs w:val="22"/>
-        </w:rPr>
-        <w:t>Company:</w:t>
-      </w:r>
-      <w:r>
-        <w:t xml:space="preserve"> Monmouth Universit</w:t>
-      </w:r>
-      <w:r>
-        <w:t>y</w:t>
-      </w:r>
-    </w:p>
     <w:sectPr>
-      <w:headerReference w:type="default" r:id="rId13"/>
+      <w:headerReference w:type="default" r:id="rId15"/>
       <w:pgSz w:w="12240" w:h="15840"/>
       <w:pgMar w:top="1440" w:right="1440" w:bottom="806" w:left="1440" w:header="720" w:footer="720" w:gutter="0"/>
       <w:cols w:space="720"/>
@@ -2529,7 +2511,7 @@
 </file>
 
 <file path=word/endnotes.xml><?xml version="1.0" encoding="utf-8"?>
-<w:endnotes xmlns:wpc="http://schemas.microsoft.com/office/word/2010/wordprocessingCanvas" xmlns:cx="http://schemas.microsoft.com/office/drawing/2014/chartex" xmlns:cx1="http://schemas.microsoft.com/office/drawing/2015/9/8/chartex" xmlns:cx2="http://schemas.microsoft.com/office/drawing/2015/10/21/chartex" xmlns:cx3="http://schemas.microsoft.com/office/drawing/2016/5/9/chartex" xmlns:cx4="http://schemas.microsoft.com/office/drawing/2016/5/10/chartex" xmlns:cx5="http://schemas.microsoft.com/office/drawing/2016/5/11/chartex" xmlns:cx6="http://schemas.microsoft.com/office/drawing/2016/5/12/chartex" xmlns:cx7="http://schemas.microsoft.com/office/drawing/2016/5/13/chartex" xmlns:cx8="http://schemas.microsoft.com/office/drawing/2016/5/14/chartex" xmlns:mc="http://schemas.openxmlformats.org/markup-compatibility/2006" xmlns:aink="http://schemas.microsoft.com/office/drawing/2016/ink" xmlns:am3d="http://schemas.microsoft.com/office/drawing/2017/model3d" xmlns:o="urn:schemas-microsoft-com:office:office" xmlns:oel="http://schemas.microsoft.com/office/2019/extlst" xmlns:r="http://schemas.openxmlformats.org/officeDocument/2006/relationships" xmlns:m="http://schemas.openxmlformats.org/officeDocument/2006/math" xmlns:v="urn:schemas-microsoft-com:vml" xmlns:wp14="http://schemas.microsoft.com/office/word/2010/wordprocessingDrawing" xmlns:wp="http://schemas.openxmlformats.org/drawingml/2006/wordprocessingDrawing" xmlns:w10="urn:schemas-microsoft-com:office:word" xmlns:w="http://schemas.openxmlformats.org/wordprocessingml/2006/main" xmlns:w14="http://schemas.microsoft.com/office/word/2010/wordml" xmlns:w15="http://schemas.microsoft.com/office/word/2012/wordml" xmlns:w16cex="http://schemas.microsoft.com/office/word/2018/wordml/cex" xmlns:w16cid="http://schemas.microsoft.com/office/word/2016/wordml/cid" xmlns:w16="http://schemas.microsoft.com/office/word/2018/wordml" xmlns:w16du="http://schemas.microsoft.com/office/word/2023/wordml/word16du" xmlns:w16sdtdh="http://schemas.microsoft.com/office/word/2020/wordml/sdtdatahash" xmlns:w16se="http://schemas.microsoft.com/office/word/2015/wordml/symex" xmlns:wpg="http://schemas.microsoft.com/office/word/2010/wordprocessingGroup" xmlns:wpi="http://schemas.microsoft.com/office/word/2010/wordprocessingInk" xmlns:wne="http://schemas.microsoft.com/office/word/2006/wordml" xmlns:wps="http://schemas.microsoft.com/office/word/2010/wordprocessingShape" mc:Ignorable="w14 w15 w16se w16cid w16 w16cex w16sdtdh w16du wp14">
+<w:endnotes xmlns:wpc="http://schemas.microsoft.com/office/word/2010/wordprocessingCanvas" xmlns:cx="http://schemas.microsoft.com/office/drawing/2014/chartex" xmlns:cx1="http://schemas.microsoft.com/office/drawing/2015/9/8/chartex" xmlns:cx2="http://schemas.microsoft.com/office/drawing/2015/10/21/chartex" xmlns:cx3="http://schemas.microsoft.com/office/drawing/2016/5/9/chartex" xmlns:cx4="http://schemas.microsoft.com/office/drawing/2016/5/10/chartex" xmlns:cx5="http://schemas.microsoft.com/office/drawing/2016/5/11/chartex" xmlns:cx6="http://schemas.microsoft.com/office/drawing/2016/5/12/chartex" xmlns:cx7="http://schemas.microsoft.com/office/drawing/2016/5/13/chartex" xmlns:cx8="http://schemas.microsoft.com/office/drawing/2016/5/14/chartex" xmlns:mc="http://schemas.openxmlformats.org/markup-compatibility/2006" xmlns:aink="http://schemas.microsoft.com/office/drawing/2016/ink" xmlns:am3d="http://schemas.microsoft.com/office/drawing/2017/model3d" xmlns:o="urn:schemas-microsoft-com:office:office" xmlns:oel="http://schemas.microsoft.com/office/2019/extlst" xmlns:r="http://schemas.openxmlformats.org/officeDocument/2006/relationships" xmlns:m="http://schemas.openxmlformats.org/officeDocument/2006/math" xmlns:v="urn:schemas-microsoft-com:vml" xmlns:wp14="http://schemas.microsoft.com/office/word/2010/wordprocessingDrawing" xmlns:wp="http://schemas.openxmlformats.org/drawingml/2006/wordprocessingDrawing" xmlns:w10="urn:schemas-microsoft-com:office:word" xmlns:w="http://schemas.openxmlformats.org/wordprocessingml/2006/main" xmlns:w14="http://schemas.microsoft.com/office/word/2010/wordml" xmlns:w15="http://schemas.microsoft.com/office/word/2012/wordml" xmlns:w16cex="http://schemas.microsoft.com/office/word/2018/wordml/cex" xmlns:w16cid="http://schemas.microsoft.com/office/word/2016/wordml/cid" xmlns:w16="http://schemas.microsoft.com/office/word/2018/wordml" xmlns:w16du="http://schemas.microsoft.com/office/word/2023/wordml/word16du" xmlns:w16sdtdh="http://schemas.microsoft.com/office/word/2020/wordml/sdtdatahash" xmlns:w16sdtfl="http://schemas.microsoft.com/office/word/2024/wordml/sdtformatlock" xmlns:w16se="http://schemas.microsoft.com/office/word/2015/wordml/symex" xmlns:wpg="http://schemas.microsoft.com/office/word/2010/wordprocessingGroup" xmlns:wpi="http://schemas.microsoft.com/office/word/2010/wordprocessingInk" xmlns:wne="http://schemas.microsoft.com/office/word/2006/wordml" xmlns:wps="http://schemas.microsoft.com/office/word/2010/wordprocessingShape" mc:Ignorable="w14 w15 w16se w16cid w16 w16cex w16sdtdh w16sdtfl w16du wp14">
   <w:endnote w:type="separator" w:id="-1">
     <w:p>
       <w:r>
@@ -2548,7 +2530,7 @@
 </file>
 
 <file path=word/footnotes.xml><?xml version="1.0" encoding="utf-8"?>
-<w:footnotes xmlns:wpc="http://schemas.microsoft.com/office/word/2010/wordprocessingCanvas" xmlns:cx="http://schemas.microsoft.com/office/drawing/2014/chartex" xmlns:cx1="http://schemas.microsoft.com/office/drawing/2015/9/8/chartex" xmlns:cx2="http://schemas.microsoft.com/office/drawing/2015/10/21/chartex" xmlns:cx3="http://schemas.microsoft.com/office/drawing/2016/5/9/chartex" xmlns:cx4="http://schemas.microsoft.com/office/drawing/2016/5/10/chartex" xmlns:cx5="http://schemas.microsoft.com/office/drawing/2016/5/11/chartex" xmlns:cx6="http://schemas.microsoft.com/office/drawing/2016/5/12/chartex" xmlns:cx7="http://schemas.microsoft.com/office/drawing/2016/5/13/chartex" xmlns:cx8="http://schemas.microsoft.com/office/drawing/2016/5/14/chartex" xmlns:mc="http://schemas.openxmlformats.org/markup-compatibility/2006" xmlns:aink="http://schemas.microsoft.com/office/drawing/2016/ink" xmlns:am3d="http://schemas.microsoft.com/office/drawing/2017/model3d" xmlns:o="urn:schemas-microsoft-com:office:office" xmlns:oel="http://schemas.microsoft.com/office/2019/extlst" xmlns:r="http://schemas.openxmlformats.org/officeDocument/2006/relationships" xmlns:m="http://schemas.openxmlformats.org/officeDocument/2006/math" xmlns:v="urn:schemas-microsoft-com:vml" xmlns:wp14="http://schemas.microsoft.com/office/word/2010/wordprocessingDrawing" xmlns:wp="http://schemas.openxmlformats.org/drawingml/2006/wordprocessingDrawing" xmlns:w10="urn:schemas-microsoft-com:office:word" xmlns:w="http://schemas.openxmlformats.org/wordprocessingml/2006/main" xmlns:w14="http://schemas.microsoft.com/office/word/2010/wordml" xmlns:w15="http://schemas.microsoft.com/office/word/2012/wordml" xmlns:w16cex="http://schemas.microsoft.com/office/word/2018/wordml/cex" xmlns:w16cid="http://schemas.microsoft.com/office/word/2016/wordml/cid" xmlns:w16="http://schemas.microsoft.com/office/word/2018/wordml" xmlns:w16du="http://schemas.microsoft.com/office/word/2023/wordml/word16du" xmlns:w16sdtdh="http://schemas.microsoft.com/office/word/2020/wordml/sdtdatahash" xmlns:w16se="http://schemas.microsoft.com/office/word/2015/wordml/symex" xmlns:wpg="http://schemas.microsoft.com/office/word/2010/wordprocessingGroup" xmlns:wpi="http://schemas.microsoft.com/office/word/2010/wordprocessingInk" xmlns:wne="http://schemas.microsoft.com/office/word/2006/wordml" xmlns:wps="http://schemas.microsoft.com/office/word/2010/wordprocessingShape" mc:Ignorable="w14 w15 w16se w16cid w16 w16cex w16sdtdh w16du wp14">
+<w:footnotes xmlns:wpc="http://schemas.microsoft.com/office/word/2010/wordprocessingCanvas" xmlns:cx="http://schemas.microsoft.com/office/drawing/2014/chartex" xmlns:cx1="http://schemas.microsoft.com/office/drawing/2015/9/8/chartex" xmlns:cx2="http://schemas.microsoft.com/office/drawing/2015/10/21/chartex" xmlns:cx3="http://schemas.microsoft.com/office/drawing/2016/5/9/chartex" xmlns:cx4="http://schemas.microsoft.com/office/drawing/2016/5/10/chartex" xmlns:cx5="http://schemas.microsoft.com/office/drawing/2016/5/11/chartex" xmlns:cx6="http://schemas.microsoft.com/office/drawing/2016/5/12/chartex" xmlns:cx7="http://schemas.microsoft.com/office/drawing/2016/5/13/chartex" xmlns:cx8="http://schemas.microsoft.com/office/drawing/2016/5/14/chartex" xmlns:mc="http://schemas.openxmlformats.org/markup-compatibility/2006" xmlns:aink="http://schemas.microsoft.com/office/drawing/2016/ink" xmlns:am3d="http://schemas.microsoft.com/office/drawing/2017/model3d" xmlns:o="urn:schemas-microsoft-com:office:office" xmlns:oel="http://schemas.microsoft.com/office/2019/extlst" xmlns:r="http://schemas.openxmlformats.org/officeDocument/2006/relationships" xmlns:m="http://schemas.openxmlformats.org/officeDocument/2006/math" xmlns:v="urn:schemas-microsoft-com:vml" xmlns:wp14="http://schemas.microsoft.com/office/word/2010/wordprocessingDrawing" xmlns:wp="http://schemas.openxmlformats.org/drawingml/2006/wordprocessingDrawing" xmlns:w10="urn:schemas-microsoft-com:office:word" xmlns:w="http://schemas.openxmlformats.org/wordprocessingml/2006/main" xmlns:w14="http://schemas.microsoft.com/office/word/2010/wordml" xmlns:w15="http://schemas.microsoft.com/office/word/2012/wordml" xmlns:w16cex="http://schemas.microsoft.com/office/word/2018/wordml/cex" xmlns:w16cid="http://schemas.microsoft.com/office/word/2016/wordml/cid" xmlns:w16="http://schemas.microsoft.com/office/word/2018/wordml" xmlns:w16du="http://schemas.microsoft.com/office/word/2023/wordml/word16du" xmlns:w16sdtdh="http://schemas.microsoft.com/office/word/2020/wordml/sdtdatahash" xmlns:w16sdtfl="http://schemas.microsoft.com/office/word/2024/wordml/sdtformatlock" xmlns:w16se="http://schemas.microsoft.com/office/word/2015/wordml/symex" xmlns:wpg="http://schemas.microsoft.com/office/word/2010/wordprocessingGroup" xmlns:wpi="http://schemas.microsoft.com/office/word/2010/wordprocessingInk" xmlns:wne="http://schemas.microsoft.com/office/word/2006/wordml" xmlns:wps="http://schemas.microsoft.com/office/word/2010/wordprocessingShape" mc:Ignorable="w14 w15 w16se w16cid w16 w16cex w16sdtdh w16sdtfl w16du wp14">
   <w:footnote w:type="separator" w:id="-1">
     <w:p>
       <w:r>
@@ -2567,7 +2549,7 @@
 </file>
 
 <file path=word/header1.xml><?xml version="1.0" encoding="utf-8"?>
-<w:hdr xmlns:wpc="http://schemas.microsoft.com/office/word/2010/wordprocessingCanvas" xmlns:cx="http://schemas.microsoft.com/office/drawing/2014/chartex" xmlns:cx1="http://schemas.microsoft.com/office/drawing/2015/9/8/chartex" xmlns:cx2="http://schemas.microsoft.com/office/drawing/2015/10/21/chartex" xmlns:cx3="http://schemas.microsoft.com/office/drawing/2016/5/9/chartex" xmlns:cx4="http://schemas.microsoft.com/office/drawing/2016/5/10/chartex" xmlns:cx5="http://schemas.microsoft.com/office/drawing/2016/5/11/chartex" xmlns:cx6="http://schemas.microsoft.com/office/drawing/2016/5/12/chartex" xmlns:cx7="http://schemas.microsoft.com/office/drawing/2016/5/13/chartex" xmlns:cx8="http://schemas.microsoft.com/office/drawing/2016/5/14/chartex" xmlns:mc="http://schemas.openxmlformats.org/markup-compatibility/2006" xmlns:aink="http://schemas.microsoft.com/office/drawing/2016/ink" xmlns:am3d="http://schemas.microsoft.com/office/drawing/2017/model3d" xmlns:o="urn:schemas-microsoft-com:office:office" xmlns:oel="http://schemas.microsoft.com/office/2019/extlst" xmlns:r="http://schemas.openxmlformats.org/officeDocument/2006/relationships" xmlns:m="http://schemas.openxmlformats.org/officeDocument/2006/math" xmlns:v="urn:schemas-microsoft-com:vml" xmlns:wp14="http://schemas.microsoft.com/office/word/2010/wordprocessingDrawing" xmlns:wp="http://schemas.openxmlformats.org/drawingml/2006/wordprocessingDrawing" xmlns:w10="urn:schemas-microsoft-com:office:word" xmlns:w="http://schemas.openxmlformats.org/wordprocessingml/2006/main" xmlns:w14="http://schemas.microsoft.com/office/word/2010/wordml" xmlns:w15="http://schemas.microsoft.com/office/word/2012/wordml" xmlns:w16cex="http://schemas.microsoft.com/office/word/2018/wordml/cex" xmlns:w16cid="http://schemas.microsoft.com/office/word/2016/wordml/cid" xmlns:w16="http://schemas.microsoft.com/office/word/2018/wordml" xmlns:w16du="http://schemas.microsoft.com/office/word/2023/wordml/word16du" xmlns:w16sdtdh="http://schemas.microsoft.com/office/word/2020/wordml/sdtdatahash" xmlns:w16se="http://schemas.microsoft.com/office/word/2015/wordml/symex" xmlns:wpg="http://schemas.microsoft.com/office/word/2010/wordprocessingGroup" xmlns:wpi="http://schemas.microsoft.com/office/word/2010/wordprocessingInk" xmlns:wne="http://schemas.microsoft.com/office/word/2006/wordml" xmlns:wps="http://schemas.microsoft.com/office/word/2010/wordprocessingShape" mc:Ignorable="w14 w15 w16se w16cid w16 w16cex w16sdtdh w16du wp14">
+<w:hdr xmlns:wpc="http://schemas.microsoft.com/office/word/2010/wordprocessingCanvas" xmlns:cx="http://schemas.microsoft.com/office/drawing/2014/chartex" xmlns:cx1="http://schemas.microsoft.com/office/drawing/2015/9/8/chartex" xmlns:cx2="http://schemas.microsoft.com/office/drawing/2015/10/21/chartex" xmlns:cx3="http://schemas.microsoft.com/office/drawing/2016/5/9/chartex" xmlns:cx4="http://schemas.microsoft.com/office/drawing/2016/5/10/chartex" xmlns:cx5="http://schemas.microsoft.com/office/drawing/2016/5/11/chartex" xmlns:cx6="http://schemas.microsoft.com/office/drawing/2016/5/12/chartex" xmlns:cx7="http://schemas.microsoft.com/office/drawing/2016/5/13/chartex" xmlns:cx8="http://schemas.microsoft.com/office/drawing/2016/5/14/chartex" xmlns:mc="http://schemas.openxmlformats.org/markup-compatibility/2006" xmlns:aink="http://schemas.microsoft.com/office/drawing/2016/ink" xmlns:am3d="http://schemas.microsoft.com/office/drawing/2017/model3d" xmlns:o="urn:schemas-microsoft-com:office:office" xmlns:oel="http://schemas.microsoft.com/office/2019/extlst" xmlns:r="http://schemas.openxmlformats.org/officeDocument/2006/relationships" xmlns:m="http://schemas.openxmlformats.org/officeDocument/2006/math" xmlns:v="urn:schemas-microsoft-com:vml" xmlns:wp14="http://schemas.microsoft.com/office/word/2010/wordprocessingDrawing" xmlns:wp="http://schemas.openxmlformats.org/drawingml/2006/wordprocessingDrawing" xmlns:w10="urn:schemas-microsoft-com:office:word" xmlns:w="http://schemas.openxmlformats.org/wordprocessingml/2006/main" xmlns:w14="http://schemas.microsoft.com/office/word/2010/wordml" xmlns:w15="http://schemas.microsoft.com/office/word/2012/wordml" xmlns:w16cex="http://schemas.microsoft.com/office/word/2018/wordml/cex" xmlns:w16cid="http://schemas.microsoft.com/office/word/2016/wordml/cid" xmlns:w16="http://schemas.microsoft.com/office/word/2018/wordml" xmlns:w16du="http://schemas.microsoft.com/office/word/2023/wordml/word16du" xmlns:w16sdtdh="http://schemas.microsoft.com/office/word/2020/wordml/sdtdatahash" xmlns:w16sdtfl="http://schemas.microsoft.com/office/word/2024/wordml/sdtformatlock" xmlns:w16se="http://schemas.microsoft.com/office/word/2015/wordml/symex" xmlns:wpg="http://schemas.microsoft.com/office/word/2010/wordprocessingGroup" xmlns:wpi="http://schemas.microsoft.com/office/word/2010/wordprocessingInk" xmlns:wne="http://schemas.microsoft.com/office/word/2006/wordml" xmlns:wps="http://schemas.microsoft.com/office/word/2010/wordprocessingShape" mc:Ignorable="w14 w15 w16se w16cid w16 w16cex w16sdtdh w16sdtfl w16du wp14">
   <w:p>
     <w:pPr>
       <w:pStyle w:val="Header"/>
@@ -2842,7 +2824,7 @@
 </file>
 
 <file path=word/numbering.xml><?xml version="1.0" encoding="utf-8"?>
-<w:numbering xmlns:wpc="http://schemas.microsoft.com/office/word/2010/wordprocessingCanvas" xmlns:cx="http://schemas.microsoft.com/office/drawing/2014/chartex" xmlns:cx1="http://schemas.microsoft.com/office/drawing/2015/9/8/chartex" xmlns:cx2="http://schemas.microsoft.com/office/drawing/2015/10/21/chartex" xmlns:cx3="http://schemas.microsoft.com/office/drawing/2016/5/9/chartex" xmlns:cx4="http://schemas.microsoft.com/office/drawing/2016/5/10/chartex" xmlns:cx5="http://schemas.microsoft.com/office/drawing/2016/5/11/chartex" xmlns:cx6="http://schemas.microsoft.com/office/drawing/2016/5/12/chartex" xmlns:cx7="http://schemas.microsoft.com/office/drawing/2016/5/13/chartex" xmlns:cx8="http://schemas.microsoft.com/office/drawing/2016/5/14/chartex" xmlns:mc="http://schemas.openxmlformats.org/markup-compatibility/2006" xmlns:aink="http://schemas.microsoft.com/office/drawing/2016/ink" xmlns:am3d="http://schemas.microsoft.com/office/drawing/2017/model3d" xmlns:o="urn:schemas-microsoft-com:office:office" xmlns:oel="http://schemas.microsoft.com/office/2019/extlst" xmlns:r="http://schemas.openxmlformats.org/officeDocument/2006/relationships" xmlns:m="http://schemas.openxmlformats.org/officeDocument/2006/math" xmlns:v="urn:schemas-microsoft-com:vml" xmlns:wp14="http://schemas.microsoft.com/office/word/2010/wordprocessingDrawing" xmlns:wp="http://schemas.openxmlformats.org/drawingml/2006/wordprocessingDrawing" xmlns:w10="urn:schemas-microsoft-com:office:word" xmlns:w="http://schemas.openxmlformats.org/wordprocessingml/2006/main" xmlns:w14="http://schemas.microsoft.com/office/word/2010/wordml" xmlns:w15="http://schemas.microsoft.com/office/word/2012/wordml" xmlns:w16cex="http://schemas.microsoft.com/office/word/2018/wordml/cex" xmlns:w16cid="http://schemas.microsoft.com/office/word/2016/wordml/cid" xmlns:w16="http://schemas.microsoft.com/office/word/2018/wordml" xmlns:w16du="http://schemas.microsoft.com/office/word/2023/wordml/word16du" xmlns:w16sdtdh="http://schemas.microsoft.com/office/word/2020/wordml/sdtdatahash" xmlns:w16se="http://schemas.microsoft.com/office/word/2015/wordml/symex" xmlns:wpg="http://schemas.microsoft.com/office/word/2010/wordprocessingGroup" xmlns:wpi="http://schemas.microsoft.com/office/word/2010/wordprocessingInk" xmlns:wne="http://schemas.microsoft.com/office/word/2006/wordml" xmlns:wps="http://schemas.microsoft.com/office/word/2010/wordprocessingShape" mc:Ignorable="w14 w15 w16se w16cid w16 w16cex w16sdtdh w16du wp14">
+<w:numbering xmlns:wpc="http://schemas.microsoft.com/office/word/2010/wordprocessingCanvas" xmlns:cx="http://schemas.microsoft.com/office/drawing/2014/chartex" xmlns:cx1="http://schemas.microsoft.com/office/drawing/2015/9/8/chartex" xmlns:cx2="http://schemas.microsoft.com/office/drawing/2015/10/21/chartex" xmlns:cx3="http://schemas.microsoft.com/office/drawing/2016/5/9/chartex" xmlns:cx4="http://schemas.microsoft.com/office/drawing/2016/5/10/chartex" xmlns:cx5="http://schemas.microsoft.com/office/drawing/2016/5/11/chartex" xmlns:cx6="http://schemas.microsoft.com/office/drawing/2016/5/12/chartex" xmlns:cx7="http://schemas.microsoft.com/office/drawing/2016/5/13/chartex" xmlns:cx8="http://schemas.microsoft.com/office/drawing/2016/5/14/chartex" xmlns:mc="http://schemas.openxmlformats.org/markup-compatibility/2006" xmlns:aink="http://schemas.microsoft.com/office/drawing/2016/ink" xmlns:am3d="http://schemas.microsoft.com/office/drawing/2017/model3d" xmlns:o="urn:schemas-microsoft-com:office:office" xmlns:oel="http://schemas.microsoft.com/office/2019/extlst" xmlns:r="http://schemas.openxmlformats.org/officeDocument/2006/relationships" xmlns:m="http://schemas.openxmlformats.org/officeDocument/2006/math" xmlns:v="urn:schemas-microsoft-com:vml" xmlns:wp14="http://schemas.microsoft.com/office/word/2010/wordprocessingDrawing" xmlns:wp="http://schemas.openxmlformats.org/drawingml/2006/wordprocessingDrawing" xmlns:w10="urn:schemas-microsoft-com:office:word" xmlns:w="http://schemas.openxmlformats.org/wordprocessingml/2006/main" xmlns:w14="http://schemas.microsoft.com/office/word/2010/wordml" xmlns:w15="http://schemas.microsoft.com/office/word/2012/wordml" xmlns:w16cex="http://schemas.microsoft.com/office/word/2018/wordml/cex" xmlns:w16cid="http://schemas.microsoft.com/office/word/2016/wordml/cid" xmlns:w16="http://schemas.microsoft.com/office/word/2018/wordml" xmlns:w16du="http://schemas.microsoft.com/office/word/2023/wordml/word16du" xmlns:w16sdtdh="http://schemas.microsoft.com/office/word/2020/wordml/sdtdatahash" xmlns:w16sdtfl="http://schemas.microsoft.com/office/word/2024/wordml/sdtformatlock" xmlns:w16se="http://schemas.microsoft.com/office/word/2015/wordml/symex" xmlns:wpg="http://schemas.microsoft.com/office/word/2010/wordprocessingGroup" xmlns:wpi="http://schemas.microsoft.com/office/word/2010/wordprocessingInk" xmlns:wne="http://schemas.microsoft.com/office/word/2006/wordml" xmlns:wps="http://schemas.microsoft.com/office/word/2010/wordprocessingShape" mc:Ignorable="w14 w15 w16se w16cid w16 w16cex w16sdtdh w16sdtfl w16du wp14">
   <w:abstractNum w:abstractNumId="0" w15:restartNumberingAfterBreak="0">
     <w:nsid w:val="2C474852"/>
     <w:multiLevelType w:val="hybridMultilevel"/>
@@ -2957,6 +2939,119 @@
     </w:lvl>
   </w:abstractNum>
   <w:abstractNum w:abstractNumId="1" w15:restartNumberingAfterBreak="0">
+    <w:nsid w:val="3D9118FE"/>
+    <w:multiLevelType w:val="hybridMultilevel"/>
+    <w:tmpl w:val="E5D82416"/>
+    <w:lvl w:ilvl="0" w:tplc="93DC0062">
+      <w:start w:val="1"/>
+      <w:numFmt w:val="bullet"/>
+      <w:lvlText w:val="-"/>
+      <w:lvlJc w:val="left"/>
+      <w:pPr>
+        <w:ind w:left="-360" w:hanging="360"/>
+      </w:pPr>
+      <w:rPr>
+        <w:rFonts w:ascii="Calibri" w:eastAsiaTheme="minorEastAsia" w:hAnsi="Calibri" w:cs="Calibri" w:hint="default"/>
+      </w:rPr>
+    </w:lvl>
+    <w:lvl w:ilvl="1" w:tplc="04090003" w:tentative="1">
+      <w:start w:val="1"/>
+      <w:numFmt w:val="bullet"/>
+      <w:lvlText w:val="o"/>
+      <w:lvlJc w:val="left"/>
+      <w:pPr>
+        <w:ind w:left="360" w:hanging="360"/>
+      </w:pPr>
+      <w:rPr>
+        <w:rFonts w:ascii="Courier New" w:hAnsi="Courier New" w:cs="Courier New" w:hint="default"/>
+      </w:rPr>
+    </w:lvl>
+    <w:lvl w:ilvl="2" w:tplc="04090005" w:tentative="1">
+      <w:start w:val="1"/>
+      <w:numFmt w:val="bullet"/>
+      <w:lvlText w:val=""/>
+      <w:lvlJc w:val="left"/>
+      <w:pPr>
+        <w:ind w:left="1080" w:hanging="360"/>
+      </w:pPr>
+      <w:rPr>
+        <w:rFonts w:ascii="Wingdings" w:hAnsi="Wingdings" w:hint="default"/>
+      </w:rPr>
+    </w:lvl>
+    <w:lvl w:ilvl="3" w:tplc="04090001" w:tentative="1">
+      <w:start w:val="1"/>
+      <w:numFmt w:val="bullet"/>
+      <w:lvlText w:val=""/>
+      <w:lvlJc w:val="left"/>
+      <w:pPr>
+        <w:ind w:left="1800" w:hanging="360"/>
+      </w:pPr>
+      <w:rPr>
+        <w:rFonts w:ascii="Symbol" w:hAnsi="Symbol" w:hint="default"/>
+      </w:rPr>
+    </w:lvl>
+    <w:lvl w:ilvl="4" w:tplc="04090003" w:tentative="1">
+      <w:start w:val="1"/>
+      <w:numFmt w:val="bullet"/>
+      <w:lvlText w:val="o"/>
+      <w:lvlJc w:val="left"/>
+      <w:pPr>
+        <w:ind w:left="2520" w:hanging="360"/>
+      </w:pPr>
+      <w:rPr>
+        <w:rFonts w:ascii="Courier New" w:hAnsi="Courier New" w:cs="Courier New" w:hint="default"/>
+      </w:rPr>
+    </w:lvl>
+    <w:lvl w:ilvl="5" w:tplc="04090005" w:tentative="1">
+      <w:start w:val="1"/>
+      <w:numFmt w:val="bullet"/>
+      <w:lvlText w:val=""/>
+      <w:lvlJc w:val="left"/>
+      <w:pPr>
+        <w:ind w:left="3240" w:hanging="360"/>
+      </w:pPr>
+      <w:rPr>
+        <w:rFonts w:ascii="Wingdings" w:hAnsi="Wingdings" w:hint="default"/>
+      </w:rPr>
+    </w:lvl>
+    <w:lvl w:ilvl="6" w:tplc="04090001" w:tentative="1">
+      <w:start w:val="1"/>
+      <w:numFmt w:val="bullet"/>
+      <w:lvlText w:val=""/>
+      <w:lvlJc w:val="left"/>
+      <w:pPr>
+        <w:ind w:left="3960" w:hanging="360"/>
+      </w:pPr>
+      <w:rPr>
+        <w:rFonts w:ascii="Symbol" w:hAnsi="Symbol" w:hint="default"/>
+      </w:rPr>
+    </w:lvl>
+    <w:lvl w:ilvl="7" w:tplc="04090003" w:tentative="1">
+      <w:start w:val="1"/>
+      <w:numFmt w:val="bullet"/>
+      <w:lvlText w:val="o"/>
+      <w:lvlJc w:val="left"/>
+      <w:pPr>
+        <w:ind w:left="4680" w:hanging="360"/>
+      </w:pPr>
+      <w:rPr>
+        <w:rFonts w:ascii="Courier New" w:hAnsi="Courier New" w:cs="Courier New" w:hint="default"/>
+      </w:rPr>
+    </w:lvl>
+    <w:lvl w:ilvl="8" w:tplc="04090005" w:tentative="1">
+      <w:start w:val="1"/>
+      <w:numFmt w:val="bullet"/>
+      <w:lvlText w:val=""/>
+      <w:lvlJc w:val="left"/>
+      <w:pPr>
+        <w:ind w:left="5400" w:hanging="360"/>
+      </w:pPr>
+      <w:rPr>
+        <w:rFonts w:ascii="Wingdings" w:hAnsi="Wingdings" w:hint="default"/>
+      </w:rPr>
+    </w:lvl>
+  </w:abstractNum>
+  <w:abstractNum w:abstractNumId="2" w15:restartNumberingAfterBreak="0">
     <w:nsid w:val="3DBA3ACE"/>
     <w:multiLevelType w:val="hybridMultilevel"/>
     <w:tmpl w:val="8132BE12"/>
@@ -3069,7 +3164,7 @@
       </w:rPr>
     </w:lvl>
   </w:abstractNum>
-  <w:abstractNum w:abstractNumId="2" w15:restartNumberingAfterBreak="0">
+  <w:abstractNum w:abstractNumId="3" w15:restartNumberingAfterBreak="0">
     <w:nsid w:val="45CF6576"/>
     <w:multiLevelType w:val="hybridMultilevel"/>
     <w:tmpl w:val="51EAE50E"/>
@@ -3182,7 +3277,7 @@
       </w:rPr>
     </w:lvl>
   </w:abstractNum>
-  <w:abstractNum w:abstractNumId="3" w15:restartNumberingAfterBreak="0">
+  <w:abstractNum w:abstractNumId="4" w15:restartNumberingAfterBreak="0">
     <w:nsid w:val="4C243591"/>
     <w:multiLevelType w:val="hybridMultilevel"/>
     <w:tmpl w:val="06449F44"/>
@@ -3295,7 +3390,7 @@
       </w:rPr>
     </w:lvl>
   </w:abstractNum>
-  <w:abstractNum w:abstractNumId="4" w15:restartNumberingAfterBreak="0">
+  <w:abstractNum w:abstractNumId="5" w15:restartNumberingAfterBreak="0">
     <w:nsid w:val="65CD2997"/>
     <w:multiLevelType w:val="hybridMultilevel"/>
     <w:tmpl w:val="B7B076E8"/>
@@ -3408,7 +3503,7 @@
       </w:rPr>
     </w:lvl>
   </w:abstractNum>
-  <w:abstractNum w:abstractNumId="5" w15:restartNumberingAfterBreak="0">
+  <w:abstractNum w:abstractNumId="6" w15:restartNumberingAfterBreak="0">
     <w:nsid w:val="75D129CA"/>
     <w:multiLevelType w:val="hybridMultilevel"/>
     <w:tmpl w:val="53C2C3F2"/>
@@ -3522,28 +3617,31 @@
     </w:lvl>
   </w:abstractNum>
   <w:num w:numId="1" w16cid:durableId="1857648724">
-    <w:abstractNumId w:val="1"/>
+    <w:abstractNumId w:val="2"/>
   </w:num>
   <w:num w:numId="2" w16cid:durableId="344792353">
-    <w:abstractNumId w:val="3"/>
+    <w:abstractNumId w:val="4"/>
   </w:num>
   <w:num w:numId="3" w16cid:durableId="1275403575">
     <w:abstractNumId w:val="0"/>
   </w:num>
   <w:num w:numId="4" w16cid:durableId="1619870427">
+    <w:abstractNumId w:val="6"/>
+  </w:num>
+  <w:num w:numId="5" w16cid:durableId="101534217">
     <w:abstractNumId w:val="5"/>
   </w:num>
-  <w:num w:numId="5" w16cid:durableId="101534217">
-    <w:abstractNumId w:val="4"/>
+  <w:num w:numId="6" w16cid:durableId="1841650750">
+    <w:abstractNumId w:val="3"/>
   </w:num>
-  <w:num w:numId="6" w16cid:durableId="1841650750">
-    <w:abstractNumId w:val="2"/>
+  <w:num w:numId="7" w16cid:durableId="662700964">
+    <w:abstractNumId w:val="1"/>
   </w:num>
 </w:numbering>
 </file>
 
 <file path=word/styles.xml><?xml version="1.0" encoding="utf-8"?>
-<w:styles xmlns:mc="http://schemas.openxmlformats.org/markup-compatibility/2006" xmlns:r="http://schemas.openxmlformats.org/officeDocument/2006/relationships" xmlns:w="http://schemas.openxmlformats.org/wordprocessingml/2006/main" xmlns:w14="http://schemas.microsoft.com/office/word/2010/wordml" xmlns:w15="http://schemas.microsoft.com/office/word/2012/wordml" xmlns:w16cex="http://schemas.microsoft.com/office/word/2018/wordml/cex" xmlns:w16cid="http://schemas.microsoft.com/office/word/2016/wordml/cid" xmlns:w16="http://schemas.microsoft.com/office/word/2018/wordml" xmlns:w16du="http://schemas.microsoft.com/office/word/2023/wordml/word16du" xmlns:w16sdtdh="http://schemas.microsoft.com/office/word/2020/wordml/sdtdatahash" xmlns:w16se="http://schemas.microsoft.com/office/word/2015/wordml/symex" mc:Ignorable="w14 w15 w16se w16cid w16 w16cex w16sdtdh w16du">
+<w:styles xmlns:mc="http://schemas.openxmlformats.org/markup-compatibility/2006" xmlns:r="http://schemas.openxmlformats.org/officeDocument/2006/relationships" xmlns:w="http://schemas.openxmlformats.org/wordprocessingml/2006/main" xmlns:w14="http://schemas.microsoft.com/office/word/2010/wordml" xmlns:w15="http://schemas.microsoft.com/office/word/2012/wordml" xmlns:w16cex="http://schemas.microsoft.com/office/word/2018/wordml/cex" xmlns:w16cid="http://schemas.microsoft.com/office/word/2016/wordml/cid" xmlns:w16="http://schemas.microsoft.com/office/word/2018/wordml" xmlns:w16du="http://schemas.microsoft.com/office/word/2023/wordml/word16du" xmlns:w16sdtdh="http://schemas.microsoft.com/office/word/2020/wordml/sdtdatahash" xmlns:w16sdtfl="http://schemas.microsoft.com/office/word/2024/wordml/sdtformatlock" xmlns:w16se="http://schemas.microsoft.com/office/word/2015/wordml/symex" mc:Ignorable="w14 w15 w16se w16cid w16 w16cex w16sdtdh w16sdtfl w16du">
   <w:docDefaults>
     <w:rPrDefault>
       <w:rPr>
@@ -3940,6 +4038,7 @@
   <w:style w:type="character" w:default="1" w:styleId="DefaultParagraphFont">
     <w:name w:val="Default Paragraph Font"/>
     <w:uiPriority w:val="1"/>
+    <w:semiHidden/>
     <w:unhideWhenUsed/>
   </w:style>
   <w:style w:type="table" w:default="1" w:styleId="TableNormal">
@@ -4098,6 +4197,18 @@
     <w:rPr>
       <w:b/>
       <w:bCs/>
+    </w:rPr>
+  </w:style>
+  <w:style w:type="character" w:styleId="FollowedHyperlink">
+    <w:name w:val="FollowedHyperlink"/>
+    <w:basedOn w:val="DefaultParagraphFont"/>
+    <w:uiPriority w:val="99"/>
+    <w:semiHidden/>
+    <w:unhideWhenUsed/>
+    <w:rsid w:val="000C6A7D"/>
+    <w:rPr>
+      <w:color w:val="954F72" w:themeColor="followedHyperlink"/>
+      <w:u w:val="single"/>
     </w:rPr>
   </w:style>
 </w:styles>

</xml_diff>

<commit_message>
update pub and resume
</commit_message>
<xml_diff>
--- a/docs/resume/Fangping Lan-Industrial.docx
+++ b/docs/resume/Fangping Lan-Industrial.docx
@@ -404,7 +404,7 @@
         <w:t xml:space="preserve">Agentic AI, </w:t>
       </w:r>
       <w:r>
-        <w:t xml:space="preserve">Agentic Reinforcement Learning (RL), </w:t>
+        <w:t xml:space="preserve">Reinforcement Learning (RL), </w:t>
       </w:r>
       <w:r>
         <w:t xml:space="preserve">Database Tuning, </w:t>
@@ -750,7 +750,28 @@
           <w:sz w:val="22"/>
           <w:szCs w:val="22"/>
         </w:rPr>
-        <w:t>, (WebSci’26, Under Review)</w:t>
+        <w:t>,</w:t>
+      </w:r>
+      <w:r>
+        <w:rPr>
+          <w:sz w:val="22"/>
+          <w:szCs w:val="22"/>
+        </w:rPr>
+        <w:t xml:space="preserve"> </w:t>
+      </w:r>
+      <w:r>
+        <w:rPr>
+          <w:sz w:val="22"/>
+          <w:szCs w:val="22"/>
+        </w:rPr>
+        <w:t>18th ACM Web Science Conference 2026</w:t>
+      </w:r>
+      <w:r>
+        <w:rPr>
+          <w:sz w:val="22"/>
+          <w:szCs w:val="22"/>
+        </w:rPr>
+        <w:t xml:space="preserve"> (WebSci’26)</w:t>
       </w:r>
     </w:p>
     <w:p>
@@ -1598,7 +1619,7 @@
           <w:sz w:val="22"/>
           <w:szCs w:val="22"/>
         </w:rPr>
-        <w:t xml:space="preserve"> This internship project addresses critical challenges faced by incident responders investigating potential security incidents. Specifically, it targets three key pain points: manual and repetitive search processes across multiple log sources, inefficient search strategies when confronting complex and novel security patterns, and the overwhelming challenge of analyzing large data volumes during time-sensitive investigations. This project will developing an agentic search system that can (1) automate repetitive search tasks across multiple log sources; (2) process natural language queries from security analysts; (3) provide consistent, evidence-based findings.</w:t>
+        <w:t xml:space="preserve"> This internship project addresses critical challenges faced by incident responders investigating potential security incidents. Specifically, it targets three key pain points: manual and repetitive search processes across multiple log sources, inefficient search strategies when confronting complex and novel security patterns, and the overwhelming challenge of analyzing large data volumes during time-sensitive investigations. This project will develop an agentic search system that can (1) automate repetitive search tasks across multiple log sources; (2) process natural language queries from security analysts; (3) provide consistent, evidence-based findings.</w:t>
       </w:r>
     </w:p>
     <w:p>
@@ -1630,23 +1651,7 @@
           <w:sz w:val="22"/>
           <w:szCs w:val="22"/>
         </w:rPr>
-        <w:t xml:space="preserve"> </w:t>
-      </w:r>
-      <w:proofErr w:type="spellStart"/>
-      <w:r>
-        <w:rPr>
-          <w:sz w:val="22"/>
-          <w:szCs w:val="22"/>
-        </w:rPr>
-        <w:t>Ollama</w:t>
-      </w:r>
-      <w:proofErr w:type="spellEnd"/>
-      <w:r>
-        <w:rPr>
-          <w:sz w:val="22"/>
-          <w:szCs w:val="22"/>
-        </w:rPr>
-        <w:t>,</w:t>
+        <w:t xml:space="preserve"> Ollama,</w:t>
       </w:r>
       <w:r>
         <w:rPr>
@@ -2225,23 +2230,7 @@
           <w:b/>
           <w:bCs/>
         </w:rPr>
-        <w:t xml:space="preserve">One Document, Many Revisions, Too Many </w:t>
-      </w:r>
-      <w:proofErr w:type="gramStart"/>
-      <w:r>
-        <w:rPr>
-          <w:b/>
-          <w:bCs/>
-        </w:rPr>
-        <w:t>Edit</w:t>
-      </w:r>
-      <w:proofErr w:type="gramEnd"/>
-      <w:r>
-        <w:rPr>
-          <w:b/>
-          <w:bCs/>
-        </w:rPr>
-        <w:t xml:space="preserve"> Intention </w:t>
+        <w:t xml:space="preserve">One Document, Many Revisions, Too Many Edit Intention </w:t>
       </w:r>
       <w:proofErr w:type="gramStart"/>
       <w:r>

</xml_diff>